<commit_message>
changed title of documentation
</commit_message>
<xml_diff>
--- a/CVCS_diff_DVCS-FOR-review.docx
+++ b/CVCS_diff_DVCS-FOR-review.docx
@@ -402,7 +402,52 @@
                                   <w:sz w:val="52"/>
                                   <w:szCs w:val="22"/>
                                 </w:rPr>
-                                <w:t xml:space="preserve">   DVCS v/s CVCS</w:t>
+                                <w:t xml:space="preserve">   C</w:t>
+                              </w:r>
+                              <w:r>
+                                <w:rPr>
+                                  <w:rFonts w:cstheme="minorHAnsi"/>
+                                  <w:b/>
+                                  <w:color w:val="365F91" w:themeColor="accent1" w:themeShade="BF"/>
+                                  <w:sz w:val="52"/>
+                                  <w:szCs w:val="22"/>
+                                </w:rPr>
+                                <w:t>VCS v/s D</w:t>
+                              </w:r>
+                              <w:bookmarkStart w:id="0" w:name="_GoBack"/>
+                              <w:bookmarkEnd w:id="0"/>
+                              <w:r>
+                                <w:rPr>
+                                  <w:rFonts w:cstheme="minorHAnsi"/>
+                                  <w:b/>
+                                  <w:color w:val="365F91" w:themeColor="accent1" w:themeShade="BF"/>
+                                  <w:sz w:val="52"/>
+                                  <w:szCs w:val="22"/>
+                                </w:rPr>
+                                <w:t>VCS</w:t>
+                              </w:r>
+                            </w:p>
+                            <w:p>
+                              <w:pPr>
+                                <w:spacing w:before="0" w:after="0" w:line="240" w:lineRule="auto"/>
+                                <w:jc w:val="center"/>
+                                <w:rPr>
+                                  <w:rFonts w:cstheme="minorHAnsi"/>
+                                  <w:b/>
+                                  <w:color w:val="365F91" w:themeColor="accent1" w:themeShade="BF"/>
+                                  <w:sz w:val="52"/>
+                                  <w:szCs w:val="22"/>
+                                </w:rPr>
+                              </w:pPr>
+                              <w:r>
+                                <w:rPr>
+                                  <w:rFonts w:cstheme="minorHAnsi"/>
+                                  <w:b/>
+                                  <w:color w:val="365F91" w:themeColor="accent1" w:themeShade="BF"/>
+                                  <w:sz w:val="52"/>
+                                  <w:szCs w:val="22"/>
+                                </w:rPr>
+                                <w:t>guide</w:t>
                               </w:r>
                             </w:p>
                             <w:p>
@@ -584,7 +629,52 @@
                             <w:sz w:val="52"/>
                             <w:szCs w:val="22"/>
                           </w:rPr>
-                          <w:t xml:space="preserve">   DVCS v/s CVCS</w:t>
+                          <w:t xml:space="preserve">   C</w:t>
+                        </w:r>
+                        <w:r>
+                          <w:rPr>
+                            <w:rFonts w:cstheme="minorHAnsi"/>
+                            <w:b/>
+                            <w:color w:val="365F91" w:themeColor="accent1" w:themeShade="BF"/>
+                            <w:sz w:val="52"/>
+                            <w:szCs w:val="22"/>
+                          </w:rPr>
+                          <w:t>VCS v/s D</w:t>
+                        </w:r>
+                        <w:bookmarkStart w:id="1" w:name="_GoBack"/>
+                        <w:bookmarkEnd w:id="1"/>
+                        <w:r>
+                          <w:rPr>
+                            <w:rFonts w:cstheme="minorHAnsi"/>
+                            <w:b/>
+                            <w:color w:val="365F91" w:themeColor="accent1" w:themeShade="BF"/>
+                            <w:sz w:val="52"/>
+                            <w:szCs w:val="22"/>
+                          </w:rPr>
+                          <w:t>VCS</w:t>
+                        </w:r>
+                      </w:p>
+                      <w:p>
+                        <w:pPr>
+                          <w:spacing w:before="0" w:after="0" w:line="240" w:lineRule="auto"/>
+                          <w:jc w:val="center"/>
+                          <w:rPr>
+                            <w:rFonts w:cstheme="minorHAnsi"/>
+                            <w:b/>
+                            <w:color w:val="365F91" w:themeColor="accent1" w:themeShade="BF"/>
+                            <w:sz w:val="52"/>
+                            <w:szCs w:val="22"/>
+                          </w:rPr>
+                        </w:pPr>
+                        <w:r>
+                          <w:rPr>
+                            <w:rFonts w:cstheme="minorHAnsi"/>
+                            <w:b/>
+                            <w:color w:val="365F91" w:themeColor="accent1" w:themeShade="BF"/>
+                            <w:sz w:val="52"/>
+                            <w:szCs w:val="22"/>
+                          </w:rPr>
+                          <w:t>guide</w:t>
                         </w:r>
                       </w:p>
                       <w:p>
@@ -668,40 +758,40 @@
       <w:pPr>
         <w:spacing w:before="0" w:after="0" w:line="240" w:lineRule="auto"/>
       </w:pPr>
-      <w:bookmarkStart w:id="0" w:name="_Toc211701419"/>
-      <w:bookmarkStart w:id="1" w:name="_Toc211704263"/>
-      <w:bookmarkStart w:id="2" w:name="_Toc212373459"/>
-      <w:bookmarkStart w:id="3" w:name="_Toc212373857"/>
-      <w:bookmarkStart w:id="4" w:name="_Toc212375298"/>
-      <w:bookmarkStart w:id="5" w:name="_Toc213676532"/>
-      <w:bookmarkStart w:id="6" w:name="_Toc215132851"/>
-      <w:bookmarkStart w:id="7" w:name="_Toc215133000"/>
-      <w:bookmarkStart w:id="8" w:name="_Toc215321760"/>
-      <w:bookmarkStart w:id="9" w:name="_Toc216093810"/>
-      <w:bookmarkStart w:id="10" w:name="_Toc233016814"/>
-      <w:bookmarkStart w:id="11" w:name="_Toc234820057"/>
-      <w:bookmarkStart w:id="12" w:name="_Toc234846321"/>
-      <w:bookmarkStart w:id="13" w:name="_Toc236834209"/>
-      <w:bookmarkStart w:id="14" w:name="_Toc237090499"/>
-      <w:bookmarkStart w:id="15" w:name="_Toc260051747"/>
-      <w:bookmarkStart w:id="16" w:name="_Toc260140845"/>
-      <w:bookmarkStart w:id="17" w:name="_Toc260150171"/>
-      <w:bookmarkStart w:id="18" w:name="_Toc260760594"/>
-      <w:bookmarkStart w:id="19" w:name="_Toc261382941"/>
-      <w:bookmarkStart w:id="20" w:name="_Toc266971062"/>
-      <w:bookmarkStart w:id="21" w:name="_Toc267496344"/>
-      <w:bookmarkStart w:id="22" w:name="_Toc274238283"/>
-      <w:bookmarkStart w:id="23" w:name="_Toc276482135"/>
-      <w:bookmarkStart w:id="24" w:name="_Toc285611630"/>
-      <w:bookmarkStart w:id="25" w:name="_Toc293933172"/>
-      <w:bookmarkStart w:id="26" w:name="_Toc294201044"/>
-      <w:bookmarkStart w:id="27" w:name="_Toc308794244"/>
-      <w:bookmarkStart w:id="28" w:name="_Toc308801980"/>
-      <w:bookmarkStart w:id="29" w:name="_Toc309999518"/>
-      <w:bookmarkStart w:id="30" w:name="_Toc211682272"/>
-      <w:bookmarkStart w:id="31" w:name="_Toc211700999"/>
-      <w:bookmarkStart w:id="32" w:name="_Ref211701369"/>
-      <w:bookmarkEnd w:id="0"/>
+      <w:bookmarkStart w:id="2" w:name="_Toc211701419"/>
+      <w:bookmarkStart w:id="3" w:name="_Toc211704263"/>
+      <w:bookmarkStart w:id="4" w:name="_Toc212373459"/>
+      <w:bookmarkStart w:id="5" w:name="_Toc212373857"/>
+      <w:bookmarkStart w:id="6" w:name="_Toc212375298"/>
+      <w:bookmarkStart w:id="7" w:name="_Toc213676532"/>
+      <w:bookmarkStart w:id="8" w:name="_Toc215132851"/>
+      <w:bookmarkStart w:id="9" w:name="_Toc215133000"/>
+      <w:bookmarkStart w:id="10" w:name="_Toc215321760"/>
+      <w:bookmarkStart w:id="11" w:name="_Toc216093810"/>
+      <w:bookmarkStart w:id="12" w:name="_Toc233016814"/>
+      <w:bookmarkStart w:id="13" w:name="_Toc234820057"/>
+      <w:bookmarkStart w:id="14" w:name="_Toc234846321"/>
+      <w:bookmarkStart w:id="15" w:name="_Toc236834209"/>
+      <w:bookmarkStart w:id="16" w:name="_Toc237090499"/>
+      <w:bookmarkStart w:id="17" w:name="_Toc260051747"/>
+      <w:bookmarkStart w:id="18" w:name="_Toc260140845"/>
+      <w:bookmarkStart w:id="19" w:name="_Toc260150171"/>
+      <w:bookmarkStart w:id="20" w:name="_Toc260760594"/>
+      <w:bookmarkStart w:id="21" w:name="_Toc261382941"/>
+      <w:bookmarkStart w:id="22" w:name="_Toc266971062"/>
+      <w:bookmarkStart w:id="23" w:name="_Toc267496344"/>
+      <w:bookmarkStart w:id="24" w:name="_Toc274238283"/>
+      <w:bookmarkStart w:id="25" w:name="_Toc276482135"/>
+      <w:bookmarkStart w:id="26" w:name="_Toc285611630"/>
+      <w:bookmarkStart w:id="27" w:name="_Toc293933172"/>
+      <w:bookmarkStart w:id="28" w:name="_Toc294201044"/>
+      <w:bookmarkStart w:id="29" w:name="_Toc308794244"/>
+      <w:bookmarkStart w:id="30" w:name="_Toc308801980"/>
+      <w:bookmarkStart w:id="31" w:name="_Toc309999518"/>
+      <w:bookmarkStart w:id="32" w:name="_Toc211682272"/>
+      <w:bookmarkStart w:id="33" w:name="_Toc211700999"/>
+      <w:bookmarkStart w:id="34" w:name="_Ref211701369"/>
+      <w:bookmarkEnd w:id="2"/>
     </w:p>
     <w:p>
       <w:pPr>
@@ -893,42 +983,40 @@
           <w:szCs w:val="24"/>
         </w:rPr>
       </w:pPr>
-      <w:bookmarkStart w:id="33" w:name="_Toc310853399"/>
-      <w:bookmarkStart w:id="34" w:name="_Toc310858313"/>
-      <w:bookmarkStart w:id="35" w:name="_Toc311114761"/>
-      <w:bookmarkStart w:id="36" w:name="_Toc328499540"/>
-      <w:bookmarkStart w:id="37" w:name="_Toc328574744"/>
-      <w:bookmarkStart w:id="38" w:name="_Toc336360844"/>
-      <w:bookmarkStart w:id="39" w:name="_Toc346032332"/>
-      <w:bookmarkStart w:id="40" w:name="_Toc346032574"/>
-      <w:bookmarkStart w:id="41" w:name="_Toc346037359"/>
-      <w:bookmarkStart w:id="42" w:name="_Toc346037441"/>
-      <w:bookmarkStart w:id="43" w:name="_Toc347919639"/>
-      <w:bookmarkStart w:id="44" w:name="_Toc347942731"/>
-      <w:bookmarkStart w:id="45" w:name="_Toc348713812"/>
-      <w:bookmarkStart w:id="46" w:name="_Toc349233305"/>
-      <w:bookmarkStart w:id="47" w:name="_Toc349235934"/>
-      <w:bookmarkStart w:id="48" w:name="_Toc349310325"/>
-      <w:bookmarkStart w:id="49" w:name="_Toc349563899"/>
-      <w:bookmarkStart w:id="50" w:name="_Toc349663322"/>
-      <w:bookmarkStart w:id="51" w:name="_Toc349670108"/>
-      <w:bookmarkStart w:id="52" w:name="_Toc350188511"/>
-      <w:bookmarkStart w:id="53" w:name="_Toc350247364"/>
-      <w:bookmarkStart w:id="54" w:name="_Toc350247453"/>
-      <w:bookmarkStart w:id="55" w:name="_Toc350332782"/>
-      <w:bookmarkStart w:id="56" w:name="_Toc379882339"/>
-      <w:bookmarkStart w:id="57" w:name="_Toc379993327"/>
-      <w:bookmarkStart w:id="58" w:name="_Toc382172549"/>
-      <w:bookmarkStart w:id="59" w:name="_Toc382412656"/>
-      <w:bookmarkStart w:id="60" w:name="_Toc382412765"/>
-      <w:bookmarkStart w:id="61" w:name="_Toc390877228"/>
-      <w:bookmarkStart w:id="62" w:name="_Toc390877804"/>
-      <w:bookmarkStart w:id="63" w:name="_Toc350188381"/>
-      <w:bookmarkStart w:id="64" w:name="_Toc192054122"/>
-      <w:bookmarkStart w:id="65" w:name="_Toc194821437"/>
-      <w:bookmarkStart w:id="66" w:name="_Toc177457325"/>
-      <w:bookmarkEnd w:id="1"/>
-      <w:bookmarkEnd w:id="2"/>
+      <w:bookmarkStart w:id="35" w:name="_Toc310853399"/>
+      <w:bookmarkStart w:id="36" w:name="_Toc310858313"/>
+      <w:bookmarkStart w:id="37" w:name="_Toc311114761"/>
+      <w:bookmarkStart w:id="38" w:name="_Toc328499540"/>
+      <w:bookmarkStart w:id="39" w:name="_Toc328574744"/>
+      <w:bookmarkStart w:id="40" w:name="_Toc336360844"/>
+      <w:bookmarkStart w:id="41" w:name="_Toc346032332"/>
+      <w:bookmarkStart w:id="42" w:name="_Toc346032574"/>
+      <w:bookmarkStart w:id="43" w:name="_Toc346037359"/>
+      <w:bookmarkStart w:id="44" w:name="_Toc346037441"/>
+      <w:bookmarkStart w:id="45" w:name="_Toc347919639"/>
+      <w:bookmarkStart w:id="46" w:name="_Toc347942731"/>
+      <w:bookmarkStart w:id="47" w:name="_Toc348713812"/>
+      <w:bookmarkStart w:id="48" w:name="_Toc349233305"/>
+      <w:bookmarkStart w:id="49" w:name="_Toc349235934"/>
+      <w:bookmarkStart w:id="50" w:name="_Toc349310325"/>
+      <w:bookmarkStart w:id="51" w:name="_Toc349563899"/>
+      <w:bookmarkStart w:id="52" w:name="_Toc349663322"/>
+      <w:bookmarkStart w:id="53" w:name="_Toc349670108"/>
+      <w:bookmarkStart w:id="54" w:name="_Toc350188511"/>
+      <w:bookmarkStart w:id="55" w:name="_Toc350247364"/>
+      <w:bookmarkStart w:id="56" w:name="_Toc350247453"/>
+      <w:bookmarkStart w:id="57" w:name="_Toc350332782"/>
+      <w:bookmarkStart w:id="58" w:name="_Toc379882339"/>
+      <w:bookmarkStart w:id="59" w:name="_Toc379993327"/>
+      <w:bookmarkStart w:id="60" w:name="_Toc382172549"/>
+      <w:bookmarkStart w:id="61" w:name="_Toc382412656"/>
+      <w:bookmarkStart w:id="62" w:name="_Toc382412765"/>
+      <w:bookmarkStart w:id="63" w:name="_Toc390877228"/>
+      <w:bookmarkStart w:id="64" w:name="_Toc390877804"/>
+      <w:bookmarkStart w:id="65" w:name="_Toc350188381"/>
+      <w:bookmarkStart w:id="66" w:name="_Toc192054122"/>
+      <w:bookmarkStart w:id="67" w:name="_Toc194821437"/>
+      <w:bookmarkStart w:id="68" w:name="_Toc177457325"/>
       <w:bookmarkEnd w:id="3"/>
       <w:bookmarkEnd w:id="4"/>
       <w:bookmarkEnd w:id="5"/>
@@ -959,6 +1047,8 @@
       <w:bookmarkEnd w:id="30"/>
       <w:bookmarkEnd w:id="31"/>
       <w:bookmarkEnd w:id="32"/>
+      <w:bookmarkEnd w:id="33"/>
+      <w:bookmarkEnd w:id="34"/>
       <w:r>
         <w:rPr>
           <w:rFonts w:ascii="Trebuchet MS" w:hAnsi="Trebuchet MS" w:cstheme="minorHAnsi"/>
@@ -968,8 +1058,6 @@
         </w:rPr>
         <w:t>Table of Contents</w:t>
       </w:r>
-      <w:bookmarkEnd w:id="33"/>
-      <w:bookmarkEnd w:id="34"/>
       <w:bookmarkEnd w:id="35"/>
       <w:bookmarkEnd w:id="36"/>
       <w:bookmarkEnd w:id="37"/>
@@ -998,6 +1086,8 @@
       <w:bookmarkEnd w:id="60"/>
       <w:bookmarkEnd w:id="61"/>
       <w:bookmarkEnd w:id="62"/>
+      <w:bookmarkEnd w:id="63"/>
+      <w:bookmarkEnd w:id="64"/>
       <w:r>
         <w:rPr>
           <w:rFonts w:ascii="Trebuchet MS" w:hAnsi="Trebuchet MS" w:cstheme="minorHAnsi"/>
@@ -2252,18 +2342,18 @@
         </w:rPr>
         <w:br w:type="page"/>
       </w:r>
-      <w:bookmarkStart w:id="67" w:name="_Toc38784544"/>
-      <w:bookmarkStart w:id="68" w:name="_Toc39035900"/>
-      <w:bookmarkStart w:id="69" w:name="_Toc39036174"/>
-      <w:bookmarkStart w:id="70" w:name="_Toc39036271"/>
-      <w:bookmarkStart w:id="71" w:name="_Toc39036319"/>
-      <w:bookmarkStart w:id="72" w:name="_Toc39036548"/>
-      <w:bookmarkStart w:id="73" w:name="_Toc39036644"/>
-      <w:bookmarkStart w:id="74" w:name="_Toc39036984"/>
-      <w:bookmarkStart w:id="75" w:name="_Toc39046197"/>
-      <w:bookmarkStart w:id="76" w:name="_Toc39054210"/>
-      <w:bookmarkStart w:id="77" w:name="_Toc110586134"/>
-      <w:bookmarkEnd w:id="63"/>
+      <w:bookmarkStart w:id="69" w:name="_Toc38784544"/>
+      <w:bookmarkStart w:id="70" w:name="_Toc39035900"/>
+      <w:bookmarkStart w:id="71" w:name="_Toc39036174"/>
+      <w:bookmarkStart w:id="72" w:name="_Toc39036271"/>
+      <w:bookmarkStart w:id="73" w:name="_Toc39036319"/>
+      <w:bookmarkStart w:id="74" w:name="_Toc39036548"/>
+      <w:bookmarkStart w:id="75" w:name="_Toc39036644"/>
+      <w:bookmarkStart w:id="76" w:name="_Toc39036984"/>
+      <w:bookmarkStart w:id="77" w:name="_Toc39046197"/>
+      <w:bookmarkStart w:id="78" w:name="_Toc39054210"/>
+      <w:bookmarkStart w:id="79" w:name="_Toc110586134"/>
+      <w:bookmarkEnd w:id="65"/>
     </w:p>
     <w:p>
       <w:pPr>
@@ -2661,44 +2751,7 @@
                                 <w:sz w:val="28"/>
                                 <w:szCs w:val="28"/>
                               </w:rPr>
-                              <w:t xml:space="preserve">    </w:t>
-                            </w:r>
-                            <w:proofErr w:type="gramStart"/>
-                            <w:r>
-                              <w:rPr>
-                                <w:rFonts w:ascii="Trebuchet MS" w:hAnsi="Trebuchet MS"/>
-                                <w:b/>
-                                <w:i w:val="0"/>
-                                <w:color w:val="FFFFFF" w:themeColor="background1"/>
-                                <w:sz w:val="28"/>
-                                <w:szCs w:val="28"/>
-                              </w:rPr>
-                              <w:t xml:space="preserve">2.1  </w:t>
-                            </w:r>
-                            <w:proofErr w:type="spellStart"/>
-                            <w:r>
-                              <w:rPr>
-                                <w:rFonts w:ascii="Trebuchet MS" w:hAnsi="Trebuchet MS"/>
-                                <w:b/>
-                                <w:i w:val="0"/>
-                                <w:color w:val="FFFFFF" w:themeColor="background1"/>
-                                <w:sz w:val="28"/>
-                                <w:szCs w:val="28"/>
-                              </w:rPr>
-                              <w:t>Centralised</w:t>
-                            </w:r>
-                            <w:proofErr w:type="spellEnd"/>
-                            <w:proofErr w:type="gramEnd"/>
-                            <w:r>
-                              <w:rPr>
-                                <w:rFonts w:ascii="Trebuchet MS" w:hAnsi="Trebuchet MS"/>
-                                <w:b/>
-                                <w:i w:val="0"/>
-                                <w:color w:val="FFFFFF" w:themeColor="background1"/>
-                                <w:sz w:val="28"/>
-                                <w:szCs w:val="28"/>
-                              </w:rPr>
-                              <w:t xml:space="preserve"> version control system</w:t>
+                              <w:t xml:space="preserve">    2.1  Centralised version control system</w:t>
                             </w:r>
                           </w:p>
                         </w:txbxContent>
@@ -2975,17 +3028,7 @@
           <w:color w:val="555555"/>
           <w:sz w:val="24"/>
         </w:rPr>
-        <w:t xml:space="preserve">Centralized version control solves the problem </w:t>
-      </w:r>
-      <w:proofErr w:type="gramStart"/>
-      <w:r>
-        <w:rPr>
-          <w:rFonts w:ascii="Trebuchet MS" w:hAnsi="Trebuchet MS" w:cs="Arial"/>
-          <w:b w:val="0"/>
-          <w:color w:val="555555"/>
-          <w:sz w:val="24"/>
-        </w:rPr>
-        <w:t xml:space="preserve">of </w:t>
+        <w:t xml:space="preserve">Centralized version control solves the problem of </w:t>
       </w:r>
       <w:r>
         <w:rPr>
@@ -2994,17 +3037,7 @@
           <w:color w:val="555555"/>
           <w:sz w:val="24"/>
         </w:rPr>
-        <w:t xml:space="preserve"> saving</w:t>
-      </w:r>
-      <w:proofErr w:type="gramEnd"/>
-      <w:r>
-        <w:rPr>
-          <w:rFonts w:ascii="Trebuchet MS" w:eastAsia="Times New Roman" w:hAnsi="Trebuchet MS" w:cs="Arial"/>
-          <w:b w:val="0"/>
-          <w:color w:val="555555"/>
-          <w:sz w:val="24"/>
-        </w:rPr>
-        <w:t xml:space="preserve"> a full copy of the file even if only a single line changed.</w:t>
+        <w:t xml:space="preserve"> saving a full copy of the file even if only a single line changed.</w:t>
       </w:r>
       <w:r>
         <w:rPr>
@@ -3123,27 +3156,7 @@
           <w:sz w:val="28"/>
           <w:szCs w:val="28"/>
         </w:rPr>
-        <w:t xml:space="preserve">typical </w:t>
-      </w:r>
-      <w:proofErr w:type="spellStart"/>
-      <w:r>
-        <w:rPr>
-          <w:rFonts w:ascii="Trebuchet MS" w:hAnsi="Trebuchet MS" w:cstheme="minorHAnsi"/>
-          <w:caps w:val="0"/>
-          <w:sz w:val="28"/>
-          <w:szCs w:val="28"/>
-        </w:rPr>
-        <w:t>centralised</w:t>
-      </w:r>
-      <w:proofErr w:type="spellEnd"/>
-      <w:r>
-        <w:rPr>
-          <w:rFonts w:ascii="Trebuchet MS" w:hAnsi="Trebuchet MS" w:cstheme="minorHAnsi"/>
-          <w:caps w:val="0"/>
-          <w:sz w:val="28"/>
-          <w:szCs w:val="28"/>
-        </w:rPr>
-        <w:t xml:space="preserve"> version control workflow</w:t>
+        <w:t>typical centralised version control workflow</w:t>
       </w:r>
     </w:p>
     <w:p>
@@ -3349,31 +3362,7 @@
                                 <w:sz w:val="28"/>
                                 <w:szCs w:val="28"/>
                               </w:rPr>
-                              <w:t xml:space="preserve">  </w:t>
-                            </w:r>
-                            <w:proofErr w:type="gramStart"/>
-                            <w:r>
-                              <w:rPr>
-                                <w:rFonts w:ascii="Trebuchet MS" w:hAnsi="Trebuchet MS"/>
-                                <w:b/>
-                                <w:i w:val="0"/>
-                                <w:color w:val="FFFFFF" w:themeColor="background1"/>
-                                <w:sz w:val="28"/>
-                                <w:szCs w:val="28"/>
-                              </w:rPr>
-                              <w:t>2.3  Core</w:t>
-                            </w:r>
-                            <w:proofErr w:type="gramEnd"/>
-                            <w:r>
-                              <w:rPr>
-                                <w:rFonts w:ascii="Trebuchet MS" w:hAnsi="Trebuchet MS"/>
-                                <w:b/>
-                                <w:i w:val="0"/>
-                                <w:color w:val="FFFFFF" w:themeColor="background1"/>
-                                <w:sz w:val="28"/>
-                                <w:szCs w:val="28"/>
-                              </w:rPr>
-                              <w:t xml:space="preserve"> Advantages of CVCS</w:t>
+                              <w:t xml:space="preserve">  2.3  Core Advantages of CVCS</w:t>
                             </w:r>
                           </w:p>
                         </w:txbxContent>
@@ -3642,31 +3631,7 @@
                                 <w:sz w:val="28"/>
                                 <w:szCs w:val="28"/>
                               </w:rPr>
-                              <w:t xml:space="preserve">  </w:t>
-                            </w:r>
-                            <w:proofErr w:type="gramStart"/>
-                            <w:r>
-                              <w:rPr>
-                                <w:rFonts w:ascii="Trebuchet MS" w:hAnsi="Trebuchet MS"/>
-                                <w:b/>
-                                <w:i w:val="0"/>
-                                <w:color w:val="FFFFFF" w:themeColor="background1"/>
-                                <w:sz w:val="28"/>
-                                <w:szCs w:val="28"/>
-                              </w:rPr>
-                              <w:t>2.4  Core</w:t>
-                            </w:r>
-                            <w:proofErr w:type="gramEnd"/>
-                            <w:r>
-                              <w:rPr>
-                                <w:rFonts w:ascii="Trebuchet MS" w:hAnsi="Trebuchet MS"/>
-                                <w:b/>
-                                <w:i w:val="0"/>
-                                <w:color w:val="FFFFFF" w:themeColor="background1"/>
-                                <w:sz w:val="28"/>
-                                <w:szCs w:val="28"/>
-                              </w:rPr>
-                              <w:t xml:space="preserve"> Disa</w:t>
+                              <w:t xml:space="preserve">  2.4  Core Disa</w:t>
                             </w:r>
                             <w:r>
                               <w:rPr>
@@ -3968,31 +3933,7 @@
                                 <w:sz w:val="28"/>
                                 <w:szCs w:val="28"/>
                               </w:rPr>
-                              <w:t xml:space="preserve">  3.1 </w:t>
-                            </w:r>
-                            <w:proofErr w:type="gramStart"/>
-                            <w:r>
-                              <w:rPr>
-                                <w:rFonts w:ascii="Trebuchet MS" w:hAnsi="Trebuchet MS"/>
-                                <w:b/>
-                                <w:i w:val="0"/>
-                                <w:color w:val="FFFFFF" w:themeColor="background1"/>
-                                <w:sz w:val="28"/>
-                                <w:szCs w:val="28"/>
-                              </w:rPr>
-                              <w:t>Distributed(</w:t>
-                            </w:r>
-                            <w:proofErr w:type="gramEnd"/>
-                            <w:r>
-                              <w:rPr>
-                                <w:rFonts w:ascii="Trebuchet MS" w:hAnsi="Trebuchet MS"/>
-                                <w:b/>
-                                <w:i w:val="0"/>
-                                <w:color w:val="FFFFFF" w:themeColor="background1"/>
-                                <w:sz w:val="28"/>
-                                <w:szCs w:val="28"/>
-                              </w:rPr>
-                              <w:t>or Decentralized) Version Control System(DVCS)</w:t>
+                              <w:t xml:space="preserve">  3.1 Distributed(or Decentralized) Version Control System(DVCS)</w:t>
                             </w:r>
                           </w:p>
                         </w:txbxContent>
@@ -4353,47 +4294,7 @@
           <w:sz w:val="24"/>
           <w:szCs w:val="24"/>
         </w:rPr>
-        <w:t xml:space="preserve">The act of getting new changes from a repository is usually called “pulling,” and the act of </w:t>
-      </w:r>
-      <w:proofErr w:type="gramStart"/>
-      <w:r>
-        <w:rPr>
-          <w:rFonts w:ascii="Trebuchet MS" w:hAnsi="Trebuchet MS" w:cs="Arial"/>
-          <w:color w:val="555555"/>
-          <w:sz w:val="24"/>
-          <w:szCs w:val="24"/>
-        </w:rPr>
-        <w:t>moving  your</w:t>
-      </w:r>
-      <w:proofErr w:type="gramEnd"/>
-      <w:r>
-        <w:rPr>
-          <w:rFonts w:ascii="Trebuchet MS" w:hAnsi="Trebuchet MS" w:cs="Arial"/>
-          <w:color w:val="555555"/>
-          <w:sz w:val="24"/>
-          <w:szCs w:val="24"/>
-        </w:rPr>
-        <w:t xml:space="preserve"> own changes to a repository is called “pushing”. In both cases, you move </w:t>
-      </w:r>
-      <w:proofErr w:type="spellStart"/>
-      <w:r>
-        <w:rPr>
-          <w:rFonts w:ascii="Trebuchet MS" w:hAnsi="Trebuchet MS" w:cs="Arial"/>
-          <w:color w:val="555555"/>
-          <w:sz w:val="24"/>
-          <w:szCs w:val="24"/>
-        </w:rPr>
-        <w:t>changesets</w:t>
-      </w:r>
-      <w:proofErr w:type="spellEnd"/>
-      <w:r>
-        <w:rPr>
-          <w:rFonts w:ascii="Trebuchet MS" w:hAnsi="Trebuchet MS" w:cs="Arial"/>
-          <w:color w:val="555555"/>
-          <w:sz w:val="24"/>
-          <w:szCs w:val="24"/>
-        </w:rPr>
-        <w:t xml:space="preserve"> (changes to files groups as coherent wholes), not single-file diffs.</w:t>
+        <w:t>The act of getting new changes from a repository is usually called “pulling,” and the act of moving  your own changes to a repository is called “pushing”. In both cases, you move changesets (changes to files groups as coherent wholes), not single-file diffs.</w:t>
       </w:r>
     </w:p>
     <w:p>
@@ -4408,8 +4309,6 @@
           <w:szCs w:val="24"/>
         </w:rPr>
       </w:pPr>
-      <w:bookmarkStart w:id="78" w:name="_GoBack"/>
-      <w:bookmarkEnd w:id="78"/>
     </w:p>
     <w:p>
       <w:pPr>
@@ -4506,49 +4405,7 @@
           <w:color w:val="555555"/>
           <w:sz w:val="24"/>
         </w:rPr>
-        <w:t xml:space="preserve">Some of the most common centralized version control systems you may have heard of or used are </w:t>
-      </w:r>
-      <w:proofErr w:type="spellStart"/>
-      <w:r>
-        <w:rPr>
-          <w:rFonts w:ascii="Trebuchet MS" w:hAnsi="Trebuchet MS" w:cs="Arial"/>
-          <w:b w:val="0"/>
-          <w:color w:val="555555"/>
-          <w:sz w:val="24"/>
-        </w:rPr>
-        <w:t>Git</w:t>
-      </w:r>
-      <w:proofErr w:type="spellEnd"/>
-      <w:r>
-        <w:rPr>
-          <w:rFonts w:ascii="Trebuchet MS" w:hAnsi="Trebuchet MS" w:cs="Arial"/>
-          <w:b w:val="0"/>
-          <w:color w:val="555555"/>
-          <w:sz w:val="24"/>
-        </w:rPr>
-        <w:t xml:space="preserve">, Mercurial, Bazaar, </w:t>
-      </w:r>
-      <w:proofErr w:type="spellStart"/>
-      <w:proofErr w:type="gramStart"/>
-      <w:r>
-        <w:rPr>
-          <w:rFonts w:ascii="Trebuchet MS" w:hAnsi="Trebuchet MS" w:cs="Arial"/>
-          <w:b w:val="0"/>
-          <w:color w:val="555555"/>
-          <w:sz w:val="24"/>
-        </w:rPr>
-        <w:t>Bitkeeper</w:t>
-      </w:r>
-      <w:proofErr w:type="spellEnd"/>
-      <w:proofErr w:type="gramEnd"/>
-      <w:r>
-        <w:rPr>
-          <w:rFonts w:ascii="Trebuchet MS" w:hAnsi="Trebuchet MS" w:cs="Arial"/>
-          <w:b w:val="0"/>
-          <w:color w:val="555555"/>
-          <w:sz w:val="24"/>
-        </w:rPr>
-        <w:t>.</w:t>
+        <w:t>Some of the most common centralized version control systems you may have heard of or used are Git, Mercurial, Bazaar, Bitkeeper.</w:t>
       </w:r>
     </w:p>
     <w:p>
@@ -4753,23 +4610,7 @@
           <w:rFonts w:ascii="Trebuchet MS" w:hAnsi="Trebuchet MS" w:cs="Arial"/>
           <w:color w:val="555755"/>
         </w:rPr>
-        <w:t>No more giant check-</w:t>
-      </w:r>
-      <w:proofErr w:type="gramStart"/>
-      <w:r>
-        <w:rPr>
-          <w:rFonts w:ascii="Trebuchet MS" w:hAnsi="Trebuchet MS" w:cs="Arial"/>
-          <w:color w:val="555755"/>
-        </w:rPr>
-        <w:t>ins ;</w:t>
-      </w:r>
-      <w:proofErr w:type="gramEnd"/>
-      <w:r>
-        <w:rPr>
-          <w:rFonts w:ascii="Trebuchet MS" w:hAnsi="Trebuchet MS" w:cs="Arial"/>
-          <w:color w:val="555755"/>
-        </w:rPr>
-        <w:t xml:space="preserve"> </w:t>
+        <w:t xml:space="preserve">No more giant check-ins ; </w:t>
       </w:r>
       <w:r>
         <w:rPr>
@@ -4933,9 +4774,8 @@
           <w:sz w:val="22"/>
           <w:szCs w:val="22"/>
         </w:rPr>
-        <w:t xml:space="preserve">Commits and reverts are all done locally &amp; there’s no sketchy network or server to ask for old </w:t>
+        <w:t xml:space="preserve">Commits and reverts are all done locally &amp; there’s no sketchy network or server to ask for old revisions </w:t>
       </w:r>
-      <w:proofErr w:type="gramStart"/>
       <w:r>
         <w:rPr>
           <w:rFonts w:ascii="Trebuchet MS" w:hAnsi="Trebuchet MS" w:cs="Arial"/>
@@ -4943,26 +4783,7 @@
           <w:sz w:val="22"/>
           <w:szCs w:val="22"/>
         </w:rPr>
-        <w:t xml:space="preserve">revisions </w:t>
-      </w:r>
-      <w:r>
-        <w:rPr>
-          <w:rFonts w:ascii="Trebuchet MS" w:hAnsi="Trebuchet MS" w:cs="Arial"/>
-          <w:color w:val="555755"/>
-          <w:sz w:val="22"/>
-          <w:szCs w:val="22"/>
-        </w:rPr>
-        <w:t xml:space="preserve"> from</w:t>
-      </w:r>
-      <w:proofErr w:type="gramEnd"/>
-      <w:r>
-        <w:rPr>
-          <w:rFonts w:ascii="Trebuchet MS" w:hAnsi="Trebuchet MS" w:cs="Arial"/>
-          <w:color w:val="555755"/>
-          <w:sz w:val="22"/>
-          <w:szCs w:val="22"/>
-        </w:rPr>
-        <w:t xml:space="preserve"> a year ago.</w:t>
+        <w:t xml:space="preserve"> from a year ago.</w:t>
       </w:r>
     </w:p>
     <w:p>
@@ -5033,19 +4854,8 @@
           <w:sz w:val="22"/>
           <w:szCs w:val="22"/>
         </w:rPr>
-        <w:t xml:space="preserve">Every change has a </w:t>
+        <w:t>Every change has a guid</w:t>
       </w:r>
-      <w:proofErr w:type="spellStart"/>
-      <w:r>
-        <w:rPr>
-          <w:rFonts w:ascii="Trebuchet MS" w:hAnsi="Trebuchet MS" w:cs="Arial"/>
-          <w:color w:val="555755"/>
-          <w:sz w:val="22"/>
-          <w:szCs w:val="22"/>
-        </w:rPr>
-        <w:t>guid</w:t>
-      </w:r>
-      <w:proofErr w:type="spellEnd"/>
       <w:r>
         <w:rPr>
           <w:rFonts w:ascii="Trebuchet MS" w:hAnsi="Trebuchet MS" w:cs="Arial"/>
@@ -5178,27 +4988,7 @@
           <w:sz w:val="22"/>
           <w:szCs w:val="22"/>
         </w:rPr>
-        <w:t xml:space="preserve">The </w:t>
-      </w:r>
-      <w:proofErr w:type="spellStart"/>
-      <w:r>
-        <w:rPr>
-          <w:rFonts w:ascii="Trebuchet MS" w:hAnsi="Trebuchet MS" w:cs="Arial"/>
-          <w:color w:val="555755"/>
-          <w:sz w:val="22"/>
-          <w:szCs w:val="22"/>
-        </w:rPr>
-        <w:t>guids</w:t>
-      </w:r>
-      <w:proofErr w:type="spellEnd"/>
-      <w:r>
-        <w:rPr>
-          <w:rFonts w:ascii="Trebuchet MS" w:hAnsi="Trebuchet MS" w:cs="Arial"/>
-          <w:color w:val="555755"/>
-          <w:sz w:val="22"/>
-          <w:szCs w:val="22"/>
-        </w:rPr>
-        <w:t xml:space="preserve"> make it easy to automatically combine changes and avoid duplicates.</w:t>
+        <w:t>The guids make it easy to automatically combine changes and avoid duplicates.</w:t>
       </w:r>
     </w:p>
     <w:p>
@@ -6205,27 +5995,7 @@
           <w:sz w:val="24"/>
           <w:szCs w:val="24"/>
         </w:rPr>
-        <w:t xml:space="preserve">Performing actions other than pushing and pulling </w:t>
-      </w:r>
-      <w:proofErr w:type="spellStart"/>
-      <w:r>
-        <w:rPr>
-          <w:rFonts w:ascii="Trebuchet MS" w:hAnsi="Trebuchet MS" w:cs="Arial"/>
-          <w:color w:val="555555"/>
-          <w:sz w:val="24"/>
-          <w:szCs w:val="24"/>
-        </w:rPr>
-        <w:t>changesets</w:t>
-      </w:r>
-      <w:proofErr w:type="spellEnd"/>
-      <w:r>
-        <w:rPr>
-          <w:rFonts w:ascii="Trebuchet MS" w:hAnsi="Trebuchet MS" w:cs="Arial"/>
-          <w:color w:val="555555"/>
-          <w:sz w:val="24"/>
-          <w:szCs w:val="24"/>
-        </w:rPr>
-        <w:t xml:space="preserve"> is </w:t>
+        <w:t>Performing actions other than pushing and pulling changesets is </w:t>
       </w:r>
       <w:r>
         <w:rPr>
@@ -6283,47 +6053,7 @@
           <w:sz w:val="24"/>
           <w:szCs w:val="24"/>
         </w:rPr>
-        <w:t xml:space="preserve">Committing new </w:t>
-      </w:r>
-      <w:proofErr w:type="spellStart"/>
-      <w:r>
-        <w:rPr>
-          <w:rFonts w:ascii="Trebuchet MS" w:hAnsi="Trebuchet MS" w:cs="Arial"/>
-          <w:color w:val="555555"/>
-          <w:sz w:val="24"/>
-          <w:szCs w:val="24"/>
-        </w:rPr>
-        <w:t>changesets</w:t>
-      </w:r>
-      <w:proofErr w:type="spellEnd"/>
-      <w:r>
-        <w:rPr>
-          <w:rFonts w:ascii="Trebuchet MS" w:hAnsi="Trebuchet MS" w:cs="Arial"/>
-          <w:color w:val="555555"/>
-          <w:sz w:val="24"/>
-          <w:szCs w:val="24"/>
-        </w:rPr>
-        <w:t xml:space="preserve"> can be done locally without anyone else seeing them. Once you have a group of </w:t>
-      </w:r>
-      <w:proofErr w:type="spellStart"/>
-      <w:r>
-        <w:rPr>
-          <w:rFonts w:ascii="Trebuchet MS" w:hAnsi="Trebuchet MS" w:cs="Arial"/>
-          <w:color w:val="555555"/>
-          <w:sz w:val="24"/>
-          <w:szCs w:val="24"/>
-        </w:rPr>
-        <w:t>changesets</w:t>
-      </w:r>
-      <w:proofErr w:type="spellEnd"/>
-      <w:r>
-        <w:rPr>
-          <w:rFonts w:ascii="Trebuchet MS" w:hAnsi="Trebuchet MS" w:cs="Arial"/>
-          <w:color w:val="555555"/>
-          <w:sz w:val="24"/>
-          <w:szCs w:val="24"/>
-        </w:rPr>
-        <w:t xml:space="preserve"> ready, you can push all of them at once.</w:t>
+        <w:t>Committing new changesets can be done locally without anyone else seeing them. Once you have a group of changesets ready, you can push all of them at once.</w:t>
       </w:r>
     </w:p>
     <w:p>
@@ -6362,47 +6092,7 @@
           <w:sz w:val="24"/>
           <w:szCs w:val="24"/>
         </w:rPr>
-        <w:t xml:space="preserve">Everything but pushing and pulling can be done without an internet connection. So you can work on a plane, and you won’t be forced to commit several </w:t>
-      </w:r>
-      <w:proofErr w:type="spellStart"/>
-      <w:r>
-        <w:rPr>
-          <w:rFonts w:ascii="Trebuchet MS" w:hAnsi="Trebuchet MS" w:cs="Arial"/>
-          <w:color w:val="555555"/>
-          <w:sz w:val="24"/>
-          <w:szCs w:val="24"/>
-        </w:rPr>
-        <w:t>bugfixes</w:t>
-      </w:r>
-      <w:proofErr w:type="spellEnd"/>
-      <w:r>
-        <w:rPr>
-          <w:rFonts w:ascii="Trebuchet MS" w:hAnsi="Trebuchet MS" w:cs="Arial"/>
-          <w:color w:val="555555"/>
-          <w:sz w:val="24"/>
-          <w:szCs w:val="24"/>
-        </w:rPr>
-        <w:t xml:space="preserve"> as one big </w:t>
-      </w:r>
-      <w:proofErr w:type="spellStart"/>
-      <w:r>
-        <w:rPr>
-          <w:rFonts w:ascii="Trebuchet MS" w:hAnsi="Trebuchet MS" w:cs="Arial"/>
-          <w:color w:val="555555"/>
-          <w:sz w:val="24"/>
-          <w:szCs w:val="24"/>
-        </w:rPr>
-        <w:t>changeset</w:t>
-      </w:r>
-      <w:proofErr w:type="spellEnd"/>
-      <w:r>
-        <w:rPr>
-          <w:rFonts w:ascii="Trebuchet MS" w:hAnsi="Trebuchet MS" w:cs="Arial"/>
-          <w:color w:val="555555"/>
-          <w:sz w:val="24"/>
-          <w:szCs w:val="24"/>
-        </w:rPr>
-        <w:t>.</w:t>
+        <w:t>Everything but pushing and pulling can be done without an internet connection. So you can work on a plane, and you won’t be forced to commit several bugfixes as one big changeset.</w:t>
       </w:r>
     </w:p>
     <w:p>
@@ -6507,31 +6197,7 @@
                                 <w:sz w:val="28"/>
                                 <w:szCs w:val="28"/>
                               </w:rPr>
-                              <w:t xml:space="preserve">   </w:t>
-                            </w:r>
-                            <w:proofErr w:type="gramStart"/>
-                            <w:r>
-                              <w:rPr>
-                                <w:rFonts w:ascii="Trebuchet MS" w:hAnsi="Trebuchet MS" w:cstheme="minorHAnsi"/>
-                                <w:b/>
-                                <w:i w:val="0"/>
-                                <w:color w:val="FFFFFF" w:themeColor="background1"/>
-                                <w:sz w:val="28"/>
-                                <w:szCs w:val="28"/>
-                              </w:rPr>
-                              <w:t>5.2  Advantages</w:t>
-                            </w:r>
-                            <w:proofErr w:type="gramEnd"/>
-                            <w:r>
-                              <w:rPr>
-                                <w:rFonts w:ascii="Trebuchet MS" w:hAnsi="Trebuchet MS" w:cstheme="minorHAnsi"/>
-                                <w:b/>
-                                <w:i w:val="0"/>
-                                <w:color w:val="FFFFFF" w:themeColor="background1"/>
-                                <w:sz w:val="28"/>
-                                <w:szCs w:val="28"/>
-                              </w:rPr>
-                              <w:t xml:space="preserve"> of CVCS over DVCS</w:t>
+                              <w:t xml:space="preserve">   5.2  Advantages of CVCS over DVCS</w:t>
                             </w:r>
                           </w:p>
                         </w:txbxContent>
@@ -6676,27 +6342,7 @@
           <w:sz w:val="24"/>
           <w:szCs w:val="24"/>
         </w:rPr>
-        <w:t xml:space="preserve"> prevent you from having a single “central” </w:t>
-      </w:r>
-      <w:proofErr w:type="gramStart"/>
-      <w:r>
-        <w:rPr>
-          <w:rFonts w:ascii="Trebuchet MS" w:hAnsi="Trebuchet MS" w:cs="Arial"/>
-          <w:color w:val="555555"/>
-          <w:sz w:val="24"/>
-          <w:szCs w:val="24"/>
-        </w:rPr>
-        <w:t>repository,</w:t>
-      </w:r>
-      <w:proofErr w:type="gramEnd"/>
-      <w:r>
-        <w:rPr>
-          <w:rFonts w:ascii="Trebuchet MS" w:hAnsi="Trebuchet MS" w:cs="Arial"/>
-          <w:color w:val="555555"/>
-          <w:sz w:val="24"/>
-          <w:szCs w:val="24"/>
-        </w:rPr>
-        <w:t xml:space="preserve"> they just provide more options on top of that.</w:t>
+        <w:t> prevent you from having a single “central” repository, they just provide more options on top of that.</w:t>
       </w:r>
     </w:p>
     <w:p>
@@ -6743,27 +6389,7 @@
           <w:sz w:val="24"/>
           <w:szCs w:val="24"/>
         </w:rPr>
-        <w:t xml:space="preserve">If your project contains many large, binary files that cannot be easily </w:t>
-      </w:r>
-      <w:proofErr w:type="gramStart"/>
-      <w:r>
-        <w:rPr>
-          <w:rFonts w:ascii="Trebuchet MS" w:hAnsi="Trebuchet MS" w:cs="Arial"/>
-          <w:color w:val="555555"/>
-          <w:sz w:val="24"/>
-          <w:szCs w:val="24"/>
-        </w:rPr>
-        <w:t>compressed,</w:t>
-      </w:r>
-      <w:proofErr w:type="gramEnd"/>
-      <w:r>
-        <w:rPr>
-          <w:rFonts w:ascii="Trebuchet MS" w:hAnsi="Trebuchet MS" w:cs="Arial"/>
-          <w:color w:val="555555"/>
-          <w:sz w:val="24"/>
-          <w:szCs w:val="24"/>
-        </w:rPr>
-        <w:t xml:space="preserve"> the space needed to store all versions of these files can accumulate quickly.</w:t>
+        <w:t>If your project contains many large, binary files that cannot be easily compressed, the space needed to store all versions of these files can accumulate quickly.</w:t>
       </w:r>
     </w:p>
     <w:p>
@@ -6802,27 +6428,7 @@
           <w:sz w:val="24"/>
           <w:szCs w:val="24"/>
         </w:rPr>
-        <w:t xml:space="preserve">If your project has a very long history (50,000 </w:t>
-      </w:r>
-      <w:proofErr w:type="spellStart"/>
-      <w:r>
-        <w:rPr>
-          <w:rFonts w:ascii="Trebuchet MS" w:hAnsi="Trebuchet MS" w:cs="Arial"/>
-          <w:color w:val="555555"/>
-          <w:sz w:val="24"/>
-          <w:szCs w:val="24"/>
-        </w:rPr>
-        <w:t>changesets</w:t>
-      </w:r>
-      <w:proofErr w:type="spellEnd"/>
-      <w:r>
-        <w:rPr>
-          <w:rFonts w:ascii="Trebuchet MS" w:hAnsi="Trebuchet MS" w:cs="Arial"/>
-          <w:color w:val="555555"/>
-          <w:sz w:val="24"/>
-          <w:szCs w:val="24"/>
-        </w:rPr>
-        <w:t xml:space="preserve"> or more), downloading the entire history can take an impractical amount of time and disk space.</w:t>
+        <w:t>If your project has a very long history (50,000 changesets or more), downloading the entire history can take an impractical amount of time and disk space.</w:t>
       </w:r>
     </w:p>
     <w:p>
@@ -6959,31 +6565,7 @@
                                 <w:sz w:val="28"/>
                                 <w:szCs w:val="28"/>
                               </w:rPr>
-                              <w:t xml:space="preserve">   </w:t>
-                            </w:r>
-                            <w:proofErr w:type="gramStart"/>
-                            <w:r>
-                              <w:rPr>
-                                <w:rFonts w:ascii="Trebuchet MS" w:hAnsi="Trebuchet MS" w:cstheme="minorHAnsi"/>
-                                <w:b/>
-                                <w:i w:val="0"/>
-                                <w:color w:val="FFFFFF" w:themeColor="background1"/>
-                                <w:sz w:val="28"/>
-                                <w:szCs w:val="28"/>
-                              </w:rPr>
-                              <w:t>6.1  Choice</w:t>
-                            </w:r>
-                            <w:proofErr w:type="gramEnd"/>
-                            <w:r>
-                              <w:rPr>
-                                <w:rFonts w:ascii="Trebuchet MS" w:hAnsi="Trebuchet MS" w:cstheme="minorHAnsi"/>
-                                <w:b/>
-                                <w:i w:val="0"/>
-                                <w:color w:val="FFFFFF" w:themeColor="background1"/>
-                                <w:sz w:val="28"/>
-                                <w:szCs w:val="28"/>
-                              </w:rPr>
-                              <w:t xml:space="preserve"> of Version Control System</w:t>
+                              <w:t xml:space="preserve">   6.1  Choice of Version Control System</w:t>
                             </w:r>
                           </w:p>
                         </w:txbxContent>
@@ -7110,58 +6692,7 @@
           <w:color w:val="373737"/>
           <w:sz w:val="24"/>
         </w:rPr>
-        <w:t xml:space="preserve">In due course of our evaluation, we found that </w:t>
-      </w:r>
-      <w:proofErr w:type="gramStart"/>
-      <w:r>
-        <w:rPr>
-          <w:rFonts w:ascii="Trebuchet MS" w:hAnsi="Trebuchet MS"/>
-          <w:b w:val="0"/>
-          <w:color w:val="373737"/>
-          <w:sz w:val="24"/>
-        </w:rPr>
-        <w:t>subversion(</w:t>
-      </w:r>
-      <w:proofErr w:type="spellStart"/>
-      <w:proofErr w:type="gramEnd"/>
-      <w:r>
-        <w:rPr>
-          <w:rFonts w:ascii="Trebuchet MS" w:hAnsi="Trebuchet MS"/>
-          <w:b w:val="0"/>
-          <w:color w:val="373737"/>
-          <w:sz w:val="24"/>
-        </w:rPr>
-        <w:t>cvcs</w:t>
-      </w:r>
-      <w:proofErr w:type="spellEnd"/>
-      <w:r>
-        <w:rPr>
-          <w:rFonts w:ascii="Trebuchet MS" w:hAnsi="Trebuchet MS"/>
-          <w:b w:val="0"/>
-          <w:color w:val="373737"/>
-          <w:sz w:val="24"/>
-        </w:rPr>
-        <w:t xml:space="preserve">) is versatile and a feature rich tool which user friendly tools and interfaces. This would be an automatic choice for project development teams which work in a closely knit work environment. It has a small learning curve and a new user can be brought up to speed very quickly. But on the down side, if the project involves a lot </w:t>
-      </w:r>
-      <w:proofErr w:type="gramStart"/>
-      <w:r>
-        <w:rPr>
-          <w:rFonts w:ascii="Trebuchet MS" w:hAnsi="Trebuchet MS"/>
-          <w:b w:val="0"/>
-          <w:color w:val="373737"/>
-          <w:sz w:val="24"/>
-        </w:rPr>
-        <w:t>of  Merging</w:t>
-      </w:r>
-      <w:proofErr w:type="gramEnd"/>
-      <w:r>
-        <w:rPr>
-          <w:rFonts w:ascii="Trebuchet MS" w:hAnsi="Trebuchet MS"/>
-          <w:b w:val="0"/>
-          <w:color w:val="373737"/>
-          <w:sz w:val="24"/>
-        </w:rPr>
-        <w:t xml:space="preserve"> and Conflict in future, it might be difficult to manage them when volume increases.</w:t>
+        <w:t>In due course of our evaluation, we found that subversion(cvcs) is versatile and a feature rich tool which user friendly tools and interfaces. This would be an automatic choice for project development teams which work in a closely knit work environment. It has a small learning curve and a new user can be brought up to speed very quickly. But on the down side, if the project involves a lot of  Merging and Conflict in future, it might be difficult to manage them when volume increases.</w:t>
       </w:r>
     </w:p>
     <w:p>
@@ -7184,47 +6715,7 @@
           <w:color w:val="373737"/>
           <w:sz w:val="24"/>
         </w:rPr>
-        <w:t xml:space="preserve">In this case, </w:t>
-      </w:r>
-      <w:proofErr w:type="spellStart"/>
-      <w:r>
-        <w:rPr>
-          <w:rFonts w:ascii="Trebuchet MS" w:hAnsi="Trebuchet MS"/>
-          <w:b w:val="0"/>
-          <w:color w:val="373737"/>
-          <w:sz w:val="24"/>
-        </w:rPr>
-        <w:t>Git</w:t>
-      </w:r>
-      <w:proofErr w:type="spellEnd"/>
-      <w:r>
-        <w:rPr>
-          <w:rFonts w:ascii="Trebuchet MS" w:hAnsi="Trebuchet MS"/>
-          <w:b w:val="0"/>
-          <w:color w:val="373737"/>
-          <w:sz w:val="24"/>
-        </w:rPr>
-        <w:t xml:space="preserve"> has an upper hand. It has a lot of handy features, very effective in exposing merge conflicts and managing multiple parallel versions. Although it has a steep learning curve, it is very versatile and works well in a dynamic project environment. Open Source projects often look towards </w:t>
-      </w:r>
-      <w:proofErr w:type="spellStart"/>
-      <w:r>
-        <w:rPr>
-          <w:rFonts w:ascii="Trebuchet MS" w:hAnsi="Trebuchet MS"/>
-          <w:b w:val="0"/>
-          <w:color w:val="373737"/>
-          <w:sz w:val="24"/>
-        </w:rPr>
-        <w:t>Git</w:t>
-      </w:r>
-      <w:proofErr w:type="spellEnd"/>
-      <w:r>
-        <w:rPr>
-          <w:rFonts w:ascii="Trebuchet MS" w:hAnsi="Trebuchet MS"/>
-          <w:b w:val="0"/>
-          <w:color w:val="373737"/>
-          <w:sz w:val="24"/>
-        </w:rPr>
-        <w:t xml:space="preserve"> as an effective VCS due to its versatility. Distributed approach outweighs the pros and outdoes the cons of Centralized approach. </w:t>
+        <w:t xml:space="preserve">In this case, Git has an upper hand. It has a lot of handy features, very effective in exposing merge conflicts and managing multiple parallel versions. Although it has a steep learning curve, it is very versatile and works well in a dynamic project environment. Open Source projects often look towards Git as an effective VCS due to its versatility. Distributed approach outweighs the pros and outdoes the cons of Centralized approach. </w:t>
       </w:r>
     </w:p>
     <w:p>
@@ -7360,31 +6851,7 @@
                                 <w:sz w:val="28"/>
                                 <w:szCs w:val="28"/>
                               </w:rPr>
-                              <w:t xml:space="preserve">   </w:t>
-                            </w:r>
-                            <w:proofErr w:type="gramStart"/>
-                            <w:r>
-                              <w:rPr>
-                                <w:rFonts w:ascii="Trebuchet MS" w:hAnsi="Trebuchet MS" w:cstheme="minorHAnsi"/>
-                                <w:b/>
-                                <w:i w:val="0"/>
-                                <w:color w:val="FFFFFF" w:themeColor="background1"/>
-                                <w:sz w:val="28"/>
-                                <w:szCs w:val="28"/>
-                              </w:rPr>
-                              <w:t>6.2  Problems</w:t>
-                            </w:r>
-                            <w:proofErr w:type="gramEnd"/>
-                            <w:r>
-                              <w:rPr>
-                                <w:rFonts w:ascii="Trebuchet MS" w:hAnsi="Trebuchet MS" w:cstheme="minorHAnsi"/>
-                                <w:b/>
-                                <w:i w:val="0"/>
-                                <w:color w:val="FFFFFF" w:themeColor="background1"/>
-                                <w:sz w:val="28"/>
-                                <w:szCs w:val="28"/>
-                              </w:rPr>
-                              <w:t xml:space="preserve"> solved by DVCS</w:t>
+                              <w:t xml:space="preserve">   6.2  Problems solved by DVCS</w:t>
                             </w:r>
                           </w:p>
                         </w:txbxContent>
@@ -7503,18 +6970,8 @@
                 <w:sz w:val="24"/>
                 <w:szCs w:val="24"/>
               </w:rPr>
-              <w:t xml:space="preserve">Problem in </w:t>
+              <w:t>Problem in cvcs</w:t>
             </w:r>
-            <w:proofErr w:type="spellStart"/>
-            <w:r>
-              <w:rPr>
-                <w:rFonts w:ascii="Trebuchet MS" w:hAnsi="Trebuchet MS" w:cs="Arial"/>
-                <w:sz w:val="24"/>
-                <w:szCs w:val="24"/>
-              </w:rPr>
-              <w:t>cvcs</w:t>
-            </w:r>
-            <w:proofErr w:type="spellEnd"/>
           </w:p>
         </w:tc>
         <w:tc>
@@ -7538,18 +6995,8 @@
                 <w:sz w:val="24"/>
                 <w:szCs w:val="24"/>
               </w:rPr>
-              <w:t xml:space="preserve">Solved by </w:t>
+              <w:t>Solved by dvcs</w:t>
             </w:r>
-            <w:proofErr w:type="spellStart"/>
-            <w:r>
-              <w:rPr>
-                <w:rFonts w:ascii="Trebuchet MS" w:hAnsi="Trebuchet MS" w:cs="Arial"/>
-                <w:sz w:val="24"/>
-                <w:szCs w:val="24"/>
-              </w:rPr>
-              <w:t>dvcs</w:t>
-            </w:r>
-            <w:proofErr w:type="spellEnd"/>
           </w:p>
         </w:tc>
       </w:tr>
@@ -7598,25 +7045,7 @@
                 <w:sz w:val="24"/>
                 <w:szCs w:val="24"/>
               </w:rPr>
-              <w:t xml:space="preserve">Each client connected to remote repository is a version control system and can </w:t>
-            </w:r>
-            <w:proofErr w:type="gramStart"/>
-            <w:r>
-              <w:rPr>
-                <w:rFonts w:ascii="Trebuchet MS" w:hAnsi="Trebuchet MS" w:cs="Arial"/>
-                <w:sz w:val="24"/>
-                <w:szCs w:val="24"/>
-              </w:rPr>
-              <w:t>perform  very</w:t>
-            </w:r>
-            <w:proofErr w:type="gramEnd"/>
-            <w:r>
-              <w:rPr>
-                <w:rFonts w:ascii="Trebuchet MS" w:hAnsi="Trebuchet MS" w:cs="Arial"/>
-                <w:sz w:val="24"/>
-                <w:szCs w:val="24"/>
-              </w:rPr>
-              <w:t xml:space="preserve"> well as a server in case of failure of the remote server.</w:t>
+              <w:t>Each client connected to remote repository is a version control system and can perform  very well as a server in case of failure of the remote server.</w:t>
             </w:r>
           </w:p>
         </w:tc>
@@ -7666,25 +7095,7 @@
                 <w:sz w:val="24"/>
                 <w:szCs w:val="24"/>
               </w:rPr>
-              <w:t xml:space="preserve">Introduced concept of local commits: no </w:t>
-            </w:r>
-            <w:proofErr w:type="gramStart"/>
-            <w:r>
-              <w:rPr>
-                <w:rFonts w:ascii="Trebuchet MS" w:hAnsi="Trebuchet MS" w:cs="Arial"/>
-                <w:sz w:val="24"/>
-                <w:szCs w:val="24"/>
-              </w:rPr>
-              <w:t>network,</w:t>
-            </w:r>
-            <w:proofErr w:type="gramEnd"/>
-            <w:r>
-              <w:rPr>
-                <w:rFonts w:ascii="Trebuchet MS" w:hAnsi="Trebuchet MS" w:cs="Arial"/>
-                <w:sz w:val="24"/>
-                <w:szCs w:val="24"/>
-              </w:rPr>
-              <w:t xml:space="preserve"> wicked fast.</w:t>
+              <w:t>Introduced concept of local commits: no network, wicked fast.</w:t>
             </w:r>
           </w:p>
         </w:tc>
@@ -7885,55 +7296,7 @@
                                 <w:sz w:val="28"/>
                                 <w:szCs w:val="28"/>
                               </w:rPr>
-                              <w:t xml:space="preserve">   </w:t>
-                            </w:r>
-                            <w:proofErr w:type="gramStart"/>
-                            <w:r>
-                              <w:rPr>
-                                <w:rFonts w:ascii="Trebuchet MS" w:hAnsi="Trebuchet MS" w:cstheme="minorHAnsi"/>
-                                <w:b/>
-                                <w:i w:val="0"/>
-                                <w:color w:val="FFFFFF" w:themeColor="background1"/>
-                                <w:sz w:val="28"/>
-                                <w:szCs w:val="28"/>
-                              </w:rPr>
-                              <w:t>6.3  Scenario</w:t>
-                            </w:r>
-                            <w:proofErr w:type="gramEnd"/>
-                            <w:r>
-                              <w:rPr>
-                                <w:rFonts w:ascii="Trebuchet MS" w:hAnsi="Trebuchet MS" w:cstheme="minorHAnsi"/>
-                                <w:b/>
-                                <w:i w:val="0"/>
-                                <w:color w:val="FFFFFF" w:themeColor="background1"/>
-                                <w:sz w:val="28"/>
-                                <w:szCs w:val="28"/>
-                              </w:rPr>
-                              <w:t xml:space="preserve"> of data-loss(SVN v/s </w:t>
-                            </w:r>
-                            <w:proofErr w:type="spellStart"/>
-                            <w:r>
-                              <w:rPr>
-                                <w:rFonts w:ascii="Trebuchet MS" w:hAnsi="Trebuchet MS" w:cstheme="minorHAnsi"/>
-                                <w:b/>
-                                <w:i w:val="0"/>
-                                <w:color w:val="FFFFFF" w:themeColor="background1"/>
-                                <w:sz w:val="28"/>
-                                <w:szCs w:val="28"/>
-                              </w:rPr>
-                              <w:t>Git</w:t>
-                            </w:r>
-                            <w:proofErr w:type="spellEnd"/>
-                            <w:r>
-                              <w:rPr>
-                                <w:rFonts w:ascii="Trebuchet MS" w:hAnsi="Trebuchet MS" w:cstheme="minorHAnsi"/>
-                                <w:b/>
-                                <w:i w:val="0"/>
-                                <w:color w:val="FFFFFF" w:themeColor="background1"/>
-                                <w:sz w:val="28"/>
-                                <w:szCs w:val="28"/>
-                              </w:rPr>
-                              <w:t>)</w:t>
+                              <w:t xml:space="preserve">   6.3  Scenario of data-loss(SVN v/s Git)</w:t>
                             </w:r>
                           </w:p>
                         </w:txbxContent>
@@ -8057,25 +7420,7 @@
           <w:sz w:val="24"/>
           <w:szCs w:val="24"/>
         </w:rPr>
-        <w:t xml:space="preserve">In case a user’s hard drive crashes before he pushes his changes, that danger exists with a centralized system </w:t>
-      </w:r>
-      <w:proofErr w:type="spellStart"/>
-      <w:r>
-        <w:rPr>
-          <w:rFonts w:ascii="Trebuchet MS" w:hAnsi="Trebuchet MS"/>
-          <w:sz w:val="24"/>
-          <w:szCs w:val="24"/>
-        </w:rPr>
-        <w:t>too.However</w:t>
-      </w:r>
-      <w:proofErr w:type="spellEnd"/>
-      <w:r>
-        <w:rPr>
-          <w:rFonts w:ascii="Trebuchet MS" w:hAnsi="Trebuchet MS"/>
-          <w:sz w:val="24"/>
-          <w:szCs w:val="24"/>
-        </w:rPr>
-        <w:t>, the centralized system has a far worse disaster scenario. What if that “IT-guaranteed backup” of your subversion server you’ve been so confident in turns out to be corrupted? What if the backup job was modified by some guy who was late for his daughter’s recital and didn’t quite get it done right?</w:t>
+        <w:t>In case a user’s hard drive crashes before he pushes his changes, that danger exists with a centralized system too.However, the centralized system has a far worse disaster scenario. What if that “IT-guaranteed backup” of your subversion server you’ve been so confident in turns out to be corrupted? What if the backup job was modified by some guy who was late for his daughter’s recital and didn’t quite get it done right?</w:t>
       </w:r>
     </w:p>
     <w:p>
@@ -8110,79 +7455,7 @@
           <w:szCs w:val="24"/>
         </w:rPr>
         <w:lastRenderedPageBreak/>
-        <w:t xml:space="preserve">But you say – the same thing is true of subversion! We all have a copy of the project on our hard </w:t>
-      </w:r>
-      <w:proofErr w:type="spellStart"/>
-      <w:r>
-        <w:rPr>
-          <w:rFonts w:ascii="Trebuchet MS" w:hAnsi="Trebuchet MS"/>
-          <w:sz w:val="24"/>
-          <w:szCs w:val="24"/>
-        </w:rPr>
-        <w:t>drive.No</w:t>
-      </w:r>
-      <w:proofErr w:type="spellEnd"/>
-      <w:r>
-        <w:rPr>
-          <w:rFonts w:ascii="Trebuchet MS" w:hAnsi="Trebuchet MS"/>
-          <w:sz w:val="24"/>
-          <w:szCs w:val="24"/>
-        </w:rPr>
-        <w:t xml:space="preserve">, you don’t. You all have a copy of one VERSION of your application. It may not even be working or complete. </w:t>
-      </w:r>
-      <w:proofErr w:type="gramStart"/>
-      <w:r>
-        <w:rPr>
-          <w:rFonts w:ascii="Trebuchet MS" w:hAnsi="Trebuchet MS"/>
-          <w:sz w:val="24"/>
-          <w:szCs w:val="24"/>
-        </w:rPr>
-        <w:t>And all those previous versions?</w:t>
-      </w:r>
-      <w:proofErr w:type="gramEnd"/>
-      <w:r>
-        <w:rPr>
-          <w:rFonts w:ascii="Trebuchet MS" w:hAnsi="Trebuchet MS"/>
-          <w:sz w:val="24"/>
-          <w:szCs w:val="24"/>
-        </w:rPr>
-        <w:t xml:space="preserve"> Log entries? </w:t>
-      </w:r>
-      <w:proofErr w:type="gramStart"/>
-      <w:r>
-        <w:rPr>
-          <w:rFonts w:ascii="Trebuchet MS" w:hAnsi="Trebuchet MS"/>
-          <w:sz w:val="24"/>
-          <w:szCs w:val="24"/>
-        </w:rPr>
-        <w:t>Metadata?</w:t>
-      </w:r>
-      <w:proofErr w:type="gramEnd"/>
-      <w:r>
-        <w:rPr>
-          <w:rFonts w:ascii="Trebuchet MS" w:hAnsi="Trebuchet MS"/>
-          <w:sz w:val="24"/>
-          <w:szCs w:val="24"/>
-        </w:rPr>
-        <w:t xml:space="preserve"> </w:t>
-      </w:r>
-      <w:proofErr w:type="gramStart"/>
-      <w:r>
-        <w:rPr>
-          <w:rFonts w:ascii="Trebuchet MS" w:hAnsi="Trebuchet MS"/>
-          <w:sz w:val="24"/>
-          <w:szCs w:val="24"/>
-        </w:rPr>
-        <w:t>Gone.</w:t>
-      </w:r>
-      <w:proofErr w:type="gramEnd"/>
-      <w:r>
-        <w:rPr>
-          <w:rFonts w:ascii="Trebuchet MS" w:hAnsi="Trebuchet MS"/>
-          <w:sz w:val="24"/>
-          <w:szCs w:val="24"/>
-        </w:rPr>
-        <w:t xml:space="preserve"> Unless your backup is good, you’re hosed.</w:t>
+        <w:t>But you say – the same thing is true of subversion! We all have a copy of the project on our hard drive.No, you don’t. You all have a copy of one VERSION of your application. It may not even be working or complete. And all those previous versions? Log entries? Metadata? Gone. Unless your backup is good, you’re hosed.</w:t>
       </w:r>
     </w:p>
     <w:p>
@@ -8534,8 +7807,6 @@
         </w:rPr>
       </w:pPr>
     </w:p>
-    <w:bookmarkEnd w:id="64"/>
-    <w:bookmarkEnd w:id="65"/>
     <w:bookmarkEnd w:id="66"/>
     <w:bookmarkEnd w:id="67"/>
     <w:bookmarkEnd w:id="68"/>
@@ -8548,6 +7819,8 @@
     <w:bookmarkEnd w:id="75"/>
     <w:bookmarkEnd w:id="76"/>
     <w:bookmarkEnd w:id="77"/>
+    <w:bookmarkEnd w:id="78"/>
+    <w:bookmarkEnd w:id="79"/>
     <w:p>
       <w:pPr>
         <w:pStyle w:val="ListParagraph"/>
@@ -8648,7 +7921,7 @@
       <w:rPr>
         <w:noProof/>
       </w:rPr>
-      <w:t>7</w:t>
+      <w:t>13</w:t>
     </w:r>
     <w:r>
       <w:fldChar w:fldCharType="end"/>
@@ -21529,7 +20802,12 @@
 </file>
 
 <file path=customXml/item1.xml><?xml version="1.0" encoding="utf-8"?>
-<LongProperties xmlns="http://schemas.microsoft.com/office/2006/metadata/longProperties"/>
+<?mso-contentType ?>
+<FormTemplates xmlns="http://schemas.microsoft.com/sharepoint/v3/contenttype/forms">
+  <Display>DocumentLibraryForm</Display>
+  <Edit>DocumentLibraryForm</Edit>
+  <New>DocumentLibraryForm</New>
+</FormTemplates>
 </file>
 
 <file path=customXml/item2.xml><?xml version="1.0" encoding="utf-8"?>
@@ -21539,12 +20817,7 @@
 </file>
 
 <file path=customXml/item3.xml><?xml version="1.0" encoding="utf-8"?>
-<?mso-contentType ?>
-<FormTemplates xmlns="http://schemas.microsoft.com/sharepoint/v3/contenttype/forms">
-  <Display>DocumentLibraryForm</Display>
-  <Edit>DocumentLibraryForm</Edit>
-  <New>DocumentLibraryForm</New>
-</FormTemplates>
+<LongProperties xmlns="http://schemas.microsoft.com/office/2006/metadata/longProperties"/>
 </file>
 
 <file path=customXml/item4.xml><?xml version="1.0" encoding="utf-8"?>
@@ -21666,9 +20939,9 @@
 </file>
 
 <file path=customXml/itemProps1.xml><?xml version="1.0" encoding="utf-8"?>
-<ds:datastoreItem xmlns:ds="http://schemas.openxmlformats.org/officeDocument/2006/customXml" ds:itemID="{E12208D5-D6E7-47BF-8FB4-7269E9C2A3D3}">
+<ds:datastoreItem xmlns:ds="http://schemas.openxmlformats.org/officeDocument/2006/customXml" ds:itemID="{7D332B04-E55B-45A9-8619-FA5723DF707E}">
   <ds:schemaRefs>
-    <ds:schemaRef ds:uri="http://schemas.microsoft.com/office/2006/metadata/longProperties"/>
+    <ds:schemaRef ds:uri="http://schemas.microsoft.com/sharepoint/v3/contenttype/forms"/>
   </ds:schemaRefs>
 </ds:datastoreItem>
 </file>
@@ -21683,9 +20956,9 @@
 </file>
 
 <file path=customXml/itemProps3.xml><?xml version="1.0" encoding="utf-8"?>
-<ds:datastoreItem xmlns:ds="http://schemas.openxmlformats.org/officeDocument/2006/customXml" ds:itemID="{7D332B04-E55B-45A9-8619-FA5723DF707E}">
+<ds:datastoreItem xmlns:ds="http://schemas.openxmlformats.org/officeDocument/2006/customXml" ds:itemID="{E12208D5-D6E7-47BF-8FB4-7269E9C2A3D3}">
   <ds:schemaRefs>
-    <ds:schemaRef ds:uri="http://schemas.microsoft.com/sharepoint/v3/contenttype/forms"/>
+    <ds:schemaRef ds:uri="http://schemas.microsoft.com/office/2006/metadata/longProperties"/>
   </ds:schemaRefs>
 </ds:datastoreItem>
 </file>
@@ -21707,7 +20980,7 @@
 </file>
 
 <file path=customXml/itemProps5.xml><?xml version="1.0" encoding="utf-8"?>
-<ds:datastoreItem xmlns:ds="http://schemas.openxmlformats.org/officeDocument/2006/customXml" ds:itemID="{D753BC2C-37A8-4E73-BB0E-38074DE8F12B}">
+<ds:datastoreItem xmlns:ds="http://schemas.openxmlformats.org/officeDocument/2006/customXml" ds:itemID="{9199A21A-1EA0-4877-BFA7-E710802ECE7B}">
   <ds:schemaRefs>
     <ds:schemaRef ds:uri="http://schemas.openxmlformats.org/officeDocument/2006/bibliography"/>
   </ds:schemaRefs>

</xml_diff>